<commit_message>
fixed all of the cookie problems
</commit_message>
<xml_diff>
--- a/Questions&Answers.docx
+++ b/Questions&Answers.docx
@@ -1,6 +1,6 @@
 
 <file path=word/document.xml><?xml version="1.0" encoding="utf-8"?>
-<w:document xmlns:wpc="http://schemas.microsoft.com/office/word/2010/wordprocessingCanvas" xmlns:cx="http://schemas.microsoft.com/office/drawing/2014/chartex" xmlns:cx1="http://schemas.microsoft.com/office/drawing/2015/9/8/chartex" xmlns:cx2="http://schemas.microsoft.com/office/drawing/2015/10/21/chartex" xmlns:cx3="http://schemas.microsoft.com/office/drawing/2016/5/9/chartex" xmlns:cx4="http://schemas.microsoft.com/office/drawing/2016/5/10/chartex" xmlns:cx5="http://schemas.microsoft.com/office/drawing/2016/5/11/chartex" xmlns:cx6="http://schemas.microsoft.com/office/drawing/2016/5/12/chartex" xmlns:cx7="http://schemas.microsoft.com/office/drawing/2016/5/13/chartex" xmlns:cx8="http://schemas.microsoft.com/office/drawing/2016/5/14/chartex" xmlns:mc="http://schemas.openxmlformats.org/markup-compatibility/2006" xmlns:aink="http://schemas.microsoft.com/office/drawing/2016/ink" xmlns:am3d="http://schemas.microsoft.com/office/drawing/2017/model3d" xmlns:o="urn:schemas-microsoft-com:office:office" xmlns:r="http://schemas.openxmlformats.org/officeDocument/2006/relationships" xmlns:m="http://schemas.openxmlformats.org/officeDocument/2006/math" xmlns:v="urn:schemas-microsoft-com:vml" xmlns:wp14="http://schemas.microsoft.com/office/word/2010/wordprocessingDrawing" xmlns:wp="http://schemas.openxmlformats.org/drawingml/2006/wordprocessingDrawing" xmlns:w10="urn:schemas-microsoft-com:office:word" xmlns:w="http://schemas.openxmlformats.org/wordprocessingml/2006/main" xmlns:w14="http://schemas.microsoft.com/office/word/2010/wordml" xmlns:w15="http://schemas.microsoft.com/office/word/2012/wordml" xmlns:w16cex="http://schemas.microsoft.com/office/word/2018/wordml/cex" xmlns:w16cid="http://schemas.microsoft.com/office/word/2016/wordml/cid" xmlns:w16="http://schemas.microsoft.com/office/word/2018/wordml" xmlns:w16se="http://schemas.microsoft.com/office/word/2015/wordml/symex" xmlns:wpg="http://schemas.microsoft.com/office/word/2010/wordprocessingGroup" xmlns:wpi="http://schemas.microsoft.com/office/word/2010/wordprocessingInk" xmlns:wne="http://schemas.microsoft.com/office/word/2006/wordml" xmlns:wps="http://schemas.microsoft.com/office/word/2010/wordprocessingShape" mc:Ignorable="w14 w15 w16se w16cid w16 w16cex wp14">
+<w:document xmlns:wpc="http://schemas.microsoft.com/office/word/2010/wordprocessingCanvas" xmlns:cx="http://schemas.microsoft.com/office/drawing/2014/chartex" xmlns:cx1="http://schemas.microsoft.com/office/drawing/2015/9/8/chartex" xmlns:cx2="http://schemas.microsoft.com/office/drawing/2015/10/21/chartex" xmlns:cx3="http://schemas.microsoft.com/office/drawing/2016/5/9/chartex" xmlns:cx4="http://schemas.microsoft.com/office/drawing/2016/5/10/chartex" xmlns:cx5="http://schemas.microsoft.com/office/drawing/2016/5/11/chartex" xmlns:cx6="http://schemas.microsoft.com/office/drawing/2016/5/12/chartex" xmlns:cx7="http://schemas.microsoft.com/office/drawing/2016/5/13/chartex" xmlns:cx8="http://schemas.microsoft.com/office/drawing/2016/5/14/chartex" xmlns:mc="http://schemas.openxmlformats.org/markup-compatibility/2006" xmlns:aink="http://schemas.microsoft.com/office/drawing/2016/ink" xmlns:am3d="http://schemas.microsoft.com/office/drawing/2017/model3d" xmlns:o="urn:schemas-microsoft-com:office:office" xmlns:r="http://schemas.openxmlformats.org/officeDocument/2006/relationships" xmlns:m="http://schemas.openxmlformats.org/officeDocument/2006/math" xmlns:v="urn:schemas-microsoft-com:vml" xmlns:wp14="http://schemas.microsoft.com/office/word/2010/wordprocessingDrawing" xmlns:wp="http://schemas.openxmlformats.org/drawingml/2006/wordprocessingDrawing" xmlns:w10="urn:schemas-microsoft-com:office:word" xmlns:w="http://schemas.openxmlformats.org/wordprocessingml/2006/main" xmlns:w14="http://schemas.microsoft.com/office/word/2010/wordml" xmlns:w15="http://schemas.microsoft.com/office/word/2012/wordml" xmlns:w16cid="http://schemas.microsoft.com/office/word/2016/wordml/cid" xmlns:w16se="http://schemas.microsoft.com/office/word/2015/wordml/symex" xmlns:wpg="http://schemas.microsoft.com/office/word/2010/wordprocessingGroup" xmlns:wpi="http://schemas.microsoft.com/office/word/2010/wordprocessingInk" xmlns:wne="http://schemas.microsoft.com/office/word/2006/wordml" xmlns:wps="http://schemas.microsoft.com/office/word/2010/wordprocessingShape" mc:Ignorable="w14 w15 w16se w16cid wp14">
   <w:body>
     <w:p>
       <w:r>
@@ -40,13 +40,8 @@
         </w:numPr>
       </w:pPr>
       <w:r>
-        <w:t xml:space="preserve">What is the table </w:t>
-      </w:r>
-      <w:proofErr w:type="gramStart"/>
-      <w:r>
-        <w:t>tag.</w:t>
-      </w:r>
-      <w:proofErr w:type="gramEnd"/>
+        <w:t>Table tag</w:t>
+      </w:r>
     </w:p>
     <w:p>
       <w:pPr>
@@ -87,33 +82,7 @@
         </w:numPr>
       </w:pPr>
       <w:r>
-        <w:t xml:space="preserve">What </w:t>
-      </w:r>
-      <w:r>
-        <w:t xml:space="preserve">are </w:t>
-      </w:r>
-      <w:r>
-        <w:t>the tr</w:t>
-      </w:r>
-      <w:r>
-        <w:t xml:space="preserve">, </w:t>
-      </w:r>
-      <w:proofErr w:type="spellStart"/>
-      <w:r>
-        <w:t>th</w:t>
-      </w:r>
-      <w:proofErr w:type="spellEnd"/>
-      <w:r>
-        <w:t>, and td</w:t>
-      </w:r>
-      <w:r>
-        <w:t xml:space="preserve"> tag</w:t>
-      </w:r>
-      <w:r>
-        <w:t>s</w:t>
-      </w:r>
-      <w:r>
-        <w:t>.</w:t>
+        <w:t>Tr tag</w:t>
       </w:r>
     </w:p>
     <w:p>
@@ -131,27 +100,13 @@
     <w:p>
       <w:pPr>
         <w:pStyle w:val="ListParagraph"/>
-        <w:numPr>
-          <w:ilvl w:val="1"/>
-          <w:numId w:val="1"/>
-        </w:numPr>
+        <w:ind w:left="1440"/>
       </w:pPr>
       <w:r>
         <w:t xml:space="preserve">What is </w:t>
       </w:r>
       <w:r>
-        <w:t xml:space="preserve">the </w:t>
-      </w:r>
-      <w:proofErr w:type="spellStart"/>
-      <w:r>
-        <w:t>colgroup</w:t>
-      </w:r>
-      <w:proofErr w:type="spellEnd"/>
-      <w:r>
-        <w:t xml:space="preserve"> tag</w:t>
-      </w:r>
-      <w:r>
-        <w:t>?</w:t>
+        <w:t xml:space="preserve">a tag that specifies a group of on or more columns in table formatting? </w:t>
       </w:r>
     </w:p>
     <w:p>
@@ -163,19 +118,8 @@
         </w:numPr>
       </w:pPr>
       <w:r>
-        <w:t xml:space="preserve">What is </w:t>
-      </w:r>
-      <w:r>
-        <w:t>a tag that s</w:t>
-      </w:r>
-      <w:r>
-        <w:t xml:space="preserve">pecifies a group of one or more columns in a table for </w:t>
-      </w:r>
-      <w:proofErr w:type="gramStart"/>
-      <w:r>
-        <w:t>formatting</w:t>
-      </w:r>
-      <w:proofErr w:type="gramEnd"/>
+        <w:t>Colgroup tag</w:t>
+      </w:r>
     </w:p>
     <w:p>
       <w:pPr>
@@ -192,19 +136,13 @@
     <w:p>
       <w:pPr>
         <w:pStyle w:val="ListParagraph"/>
-        <w:numPr>
-          <w:ilvl w:val="1"/>
-          <w:numId w:val="1"/>
-        </w:numPr>
-      </w:pPr>
-      <w:r>
-        <w:t xml:space="preserve">By </w:t>
-      </w:r>
-      <w:r>
-        <w:t>default,</w:t>
-      </w:r>
-      <w:r>
-        <w:t xml:space="preserve"> the text in table header tag is what?</w:t>
+        <w:ind w:left="1440"/>
+      </w:pPr>
+      <w:r>
+        <w:t>z</w:t>
+      </w:r>
+      <w:r>
+        <w:t>?</w:t>
       </w:r>
     </w:p>
     <w:p>
@@ -216,7 +154,7 @@
         </w:numPr>
       </w:pPr>
       <w:r>
-        <w:t>What is bold and centered.</w:t>
+        <w:t>bold</w:t>
       </w:r>
     </w:p>
     <w:p>
@@ -234,10 +172,7 @@
     <w:p>
       <w:pPr>
         <w:pStyle w:val="ListParagraph"/>
-        <w:numPr>
-          <w:ilvl w:val="1"/>
-          <w:numId w:val="1"/>
-        </w:numPr>
+        <w:ind w:left="1440"/>
       </w:pPr>
       <w:r>
         <w:t xml:space="preserve">What are two attributes </w:t>
@@ -258,21 +193,8 @@
         </w:numPr>
       </w:pPr>
       <w:r>
-        <w:t xml:space="preserve">What are </w:t>
-      </w:r>
-      <w:proofErr w:type="spellStart"/>
-      <w:r>
         <w:t>rowspan</w:t>
       </w:r>
-      <w:proofErr w:type="spellEnd"/>
-      <w:r>
-        <w:t xml:space="preserve"> and </w:t>
-      </w:r>
-      <w:proofErr w:type="spellStart"/>
-      <w:r>
-        <w:t>colspan</w:t>
-      </w:r>
-      <w:proofErr w:type="spellEnd"/>
     </w:p>
     <w:p>
       <w:r>
@@ -297,10 +219,7 @@
     <w:p>
       <w:pPr>
         <w:pStyle w:val="ListParagraph"/>
-        <w:numPr>
-          <w:ilvl w:val="1"/>
-          <w:numId w:val="2"/>
-        </w:numPr>
+        <w:ind w:left="1440"/>
       </w:pPr>
       <w:r>
         <w:t>What tag defines a HTML image map?</w:t>
@@ -315,13 +234,8 @@
         </w:numPr>
       </w:pPr>
       <w:r>
-        <w:t xml:space="preserve">What is the map </w:t>
-      </w:r>
-      <w:proofErr w:type="gramStart"/>
-      <w:r>
-        <w:t>tag.</w:t>
-      </w:r>
-      <w:proofErr w:type="gramEnd"/>
+        <w:t>Map tag</w:t>
+      </w:r>
     </w:p>
     <w:p>
       <w:pPr>
@@ -338,10 +252,7 @@
     <w:p>
       <w:pPr>
         <w:pStyle w:val="ListParagraph"/>
-        <w:numPr>
-          <w:ilvl w:val="1"/>
-          <w:numId w:val="2"/>
-        </w:numPr>
+        <w:ind w:left="1440"/>
       </w:pPr>
       <w:r>
         <w:t>What defines the clickable region inside of an image map?</w:t>
@@ -374,10 +285,7 @@
     <w:p>
       <w:pPr>
         <w:pStyle w:val="ListParagraph"/>
-        <w:numPr>
-          <w:ilvl w:val="1"/>
-          <w:numId w:val="2"/>
-        </w:numPr>
+        <w:ind w:left="1440"/>
       </w:pPr>
       <w:r>
         <w:t>What attribute of image element points to an image map?</w:t>
@@ -392,16 +300,8 @@
         </w:numPr>
       </w:pPr>
       <w:r>
-        <w:t xml:space="preserve">What is </w:t>
-      </w:r>
-      <w:proofErr w:type="spellStart"/>
-      <w:r>
         <w:t>usemap</w:t>
       </w:r>
-      <w:proofErr w:type="spellEnd"/>
-      <w:r>
-        <w:t>.</w:t>
-      </w:r>
     </w:p>
     <w:p>
       <w:pPr>
@@ -418,13 +318,40 @@
     <w:p>
       <w:pPr>
         <w:pStyle w:val="ListParagraph"/>
-        <w:numPr>
-          <w:ilvl w:val="1"/>
+        <w:ind w:left="1440"/>
+      </w:pPr>
+      <w:r>
+        <w:t>What shape options are there for the clickable region of an image map?</w:t>
+      </w:r>
+    </w:p>
+    <w:p>
+      <w:pPr>
+        <w:pStyle w:val="ListParagraph"/>
+        <w:ind w:left="2160"/>
+      </w:pPr>
+      <w:r>
+        <w:t xml:space="preserve"> rect, circle, poly, and default.</w:t>
+      </w:r>
+    </w:p>
+    <w:p>
+      <w:pPr>
+        <w:pStyle w:val="ListParagraph"/>
+        <w:numPr>
+          <w:ilvl w:val="0"/>
           <w:numId w:val="2"/>
         </w:numPr>
       </w:pPr>
       <w:r>
-        <w:t>What shape options are there for the clickable region of an image map?</w:t>
+        <w:t>$500</w:t>
+      </w:r>
+    </w:p>
+    <w:p>
+      <w:pPr>
+        <w:pStyle w:val="ListParagraph"/>
+        <w:ind w:left="1440"/>
+      </w:pPr>
+      <w:r>
+        <w:t>What container is used for multiple image resources?</w:t>
       </w:r>
     </w:p>
     <w:p>
@@ -436,51 +363,7 @@
         </w:numPr>
       </w:pPr>
       <w:r>
-        <w:t xml:space="preserve">What are </w:t>
-      </w:r>
-      <w:proofErr w:type="spellStart"/>
-      <w:r>
-        <w:t>rect</w:t>
-      </w:r>
-      <w:proofErr w:type="spellEnd"/>
-      <w:r>
-        <w:t>, circle, poly, and default.</w:t>
-      </w:r>
-    </w:p>
-    <w:p>
-      <w:pPr>
-        <w:pStyle w:val="ListParagraph"/>
-        <w:numPr>
-          <w:ilvl w:val="0"/>
-          <w:numId w:val="2"/>
-        </w:numPr>
-      </w:pPr>
-      <w:r>
-        <w:t>$500</w:t>
-      </w:r>
-    </w:p>
-    <w:p>
-      <w:pPr>
-        <w:pStyle w:val="ListParagraph"/>
-        <w:numPr>
-          <w:ilvl w:val="1"/>
-          <w:numId w:val="2"/>
-        </w:numPr>
-      </w:pPr>
-      <w:r>
-        <w:t>What container is used for multiple image resources?</w:t>
-      </w:r>
-    </w:p>
-    <w:p>
-      <w:pPr>
-        <w:pStyle w:val="ListParagraph"/>
-        <w:numPr>
-          <w:ilvl w:val="2"/>
-          <w:numId w:val="2"/>
-        </w:numPr>
-      </w:pPr>
-      <w:r>
-        <w:t>What is picture tag.</w:t>
+        <w:t>picture tag.</w:t>
       </w:r>
     </w:p>
     <w:p>
@@ -503,10 +386,7 @@
     <w:p>
       <w:pPr>
         <w:pStyle w:val="ListParagraph"/>
-        <w:numPr>
-          <w:ilvl w:val="1"/>
-          <w:numId w:val="3"/>
-        </w:numPr>
+        <w:ind w:left="1440"/>
       </w:pPr>
       <w:r>
         <w:t>What tag is used to create a HTML form?</w:t>
@@ -521,7 +401,7 @@
         </w:numPr>
       </w:pPr>
       <w:r>
-        <w:t>What is form tag.</w:t>
+        <w:t>form tag.</w:t>
       </w:r>
     </w:p>
     <w:p>
@@ -539,10 +419,7 @@
     <w:p>
       <w:pPr>
         <w:pStyle w:val="ListParagraph"/>
-        <w:numPr>
-          <w:ilvl w:val="1"/>
-          <w:numId w:val="3"/>
-        </w:numPr>
+        <w:ind w:left="1440"/>
       </w:pPr>
       <w:r>
         <w:t>What is the most used form element?</w:t>
@@ -575,10 +452,7 @@
     <w:p>
       <w:pPr>
         <w:pStyle w:val="ListParagraph"/>
-        <w:numPr>
-          <w:ilvl w:val="1"/>
-          <w:numId w:val="3"/>
-        </w:numPr>
+        <w:ind w:left="1440"/>
       </w:pPr>
       <w:r>
         <w:t>What is the function of a radio button?</w:t>
@@ -593,13 +467,11 @@
         </w:numPr>
       </w:pPr>
       <w:r>
-        <w:t xml:space="preserve">What is it lets a user select ONE button of a limited number of </w:t>
-      </w:r>
-      <w:proofErr w:type="gramStart"/>
-      <w:r>
-        <w:t>choices.</w:t>
-      </w:r>
-      <w:proofErr w:type="gramEnd"/>
+        <w:t>s</w:t>
+      </w:r>
+      <w:r>
+        <w:t>elect ONE button</w:t>
+      </w:r>
     </w:p>
     <w:p>
       <w:pPr>
@@ -610,19 +482,16 @@
         </w:numPr>
       </w:pPr>
       <w:r>
+        <w:t>$400</w:t>
+      </w:r>
+    </w:p>
+    <w:p>
+      <w:pPr>
+        <w:pStyle w:val="ListParagraph"/>
+        <w:ind w:left="1440"/>
+      </w:pPr>
+      <w:r>
         <w:lastRenderedPageBreak/>
-        <w:t>$400</w:t>
-      </w:r>
-    </w:p>
-    <w:p>
-      <w:pPr>
-        <w:pStyle w:val="ListParagraph"/>
-        <w:numPr>
-          <w:ilvl w:val="1"/>
-          <w:numId w:val="3"/>
-        </w:numPr>
-      </w:pPr>
-      <w:r>
         <w:t xml:space="preserve">What </w:t>
       </w:r>
       <w:r>
@@ -641,13 +510,8 @@
         </w:numPr>
       </w:pPr>
       <w:r>
-        <w:t xml:space="preserve">What is the label </w:t>
-      </w:r>
-      <w:proofErr w:type="gramStart"/>
-      <w:r>
-        <w:t>tag.</w:t>
-      </w:r>
-      <w:proofErr w:type="gramEnd"/>
+        <w:t>label tag.</w:t>
+      </w:r>
     </w:p>
     <w:p>
       <w:pPr>
@@ -664,10 +528,7 @@
     <w:p>
       <w:pPr>
         <w:pStyle w:val="ListParagraph"/>
-        <w:numPr>
-          <w:ilvl w:val="1"/>
-          <w:numId w:val="3"/>
-        </w:numPr>
+        <w:ind w:left="1440"/>
       </w:pPr>
       <w:r>
         <w:t>How many input types are there for forms?</w:t>
@@ -682,7 +543,7 @@
         </w:numPr>
       </w:pPr>
       <w:r>
-        <w:t>What is 22</w:t>
+        <w:t>22</w:t>
       </w:r>
     </w:p>
     <w:p>
@@ -700,6 +561,147 @@
       </w:pPr>
       <w:r>
         <w:t>$100</w:t>
+      </w:r>
+    </w:p>
+    <w:p>
+      <w:pPr>
+        <w:pStyle w:val="ListParagraph"/>
+        <w:ind w:left="1440"/>
+      </w:pPr>
+      <w:r>
+        <w:t>What does CSS stand for?</w:t>
+      </w:r>
+    </w:p>
+    <w:p>
+      <w:pPr>
+        <w:pStyle w:val="ListParagraph"/>
+        <w:numPr>
+          <w:ilvl w:val="2"/>
+          <w:numId w:val="4"/>
+        </w:numPr>
+      </w:pPr>
+      <w:r>
+        <w:t>What is Cascading Style Sheets.</w:t>
+      </w:r>
+    </w:p>
+    <w:p>
+      <w:pPr>
+        <w:pStyle w:val="ListParagraph"/>
+        <w:numPr>
+          <w:ilvl w:val="0"/>
+          <w:numId w:val="4"/>
+        </w:numPr>
+      </w:pPr>
+      <w:r>
+        <w:t>$200</w:t>
+      </w:r>
+    </w:p>
+    <w:p>
+      <w:pPr>
+        <w:pStyle w:val="ListParagraph"/>
+        <w:ind w:left="1440"/>
+      </w:pPr>
+      <w:r>
+        <w:t>What are the 3 ways CSS can be added to HTML document?</w:t>
+      </w:r>
+    </w:p>
+    <w:p>
+      <w:pPr>
+        <w:pStyle w:val="ListParagraph"/>
+        <w:numPr>
+          <w:ilvl w:val="2"/>
+          <w:numId w:val="4"/>
+        </w:numPr>
+      </w:pPr>
+      <w:r>
+        <w:t>What are inline, internal, and external.</w:t>
+      </w:r>
+    </w:p>
+    <w:p>
+      <w:pPr>
+        <w:pStyle w:val="ListParagraph"/>
+        <w:numPr>
+          <w:ilvl w:val="0"/>
+          <w:numId w:val="4"/>
+        </w:numPr>
+      </w:pPr>
+      <w:r>
+        <w:t>$300</w:t>
+      </w:r>
+    </w:p>
+    <w:p>
+      <w:pPr>
+        <w:pStyle w:val="ListParagraph"/>
+        <w:ind w:left="1440"/>
+      </w:pPr>
+      <w:r>
+        <w:t>What is the universal selector in CSS that has low specificity?</w:t>
+      </w:r>
+    </w:p>
+    <w:p>
+      <w:pPr>
+        <w:pStyle w:val="ListParagraph"/>
+        <w:numPr>
+          <w:ilvl w:val="2"/>
+          <w:numId w:val="4"/>
+        </w:numPr>
+      </w:pPr>
+      <w:r>
+        <w:t>What is *.</w:t>
+      </w:r>
+    </w:p>
+    <w:p>
+      <w:pPr>
+        <w:pStyle w:val="ListParagraph"/>
+        <w:numPr>
+          <w:ilvl w:val="0"/>
+          <w:numId w:val="4"/>
+        </w:numPr>
+      </w:pPr>
+      <w:r>
+        <w:t>$400</w:t>
+      </w:r>
+    </w:p>
+    <w:p>
+      <w:pPr>
+        <w:pStyle w:val="ListParagraph"/>
+        <w:ind w:left="1440"/>
+      </w:pPr>
+      <w:r>
+        <w:t xml:space="preserve">What is the </w:t>
+      </w:r>
+      <w:r>
+        <w:t>lowest</w:t>
+      </w:r>
+      <w:r>
+        <w:t xml:space="preserve"> </w:t>
+      </w:r>
+      <w:r>
+        <w:t>level in CSS specificity hierarchy?</w:t>
+      </w:r>
+    </w:p>
+    <w:p>
+      <w:pPr>
+        <w:pStyle w:val="ListParagraph"/>
+        <w:numPr>
+          <w:ilvl w:val="2"/>
+          <w:numId w:val="4"/>
+        </w:numPr>
+      </w:pPr>
+      <w:r>
+        <w:t>elements</w:t>
+      </w:r>
+    </w:p>
+    <w:p>
+      <w:pPr>
+        <w:pStyle w:val="ListParagraph"/>
+        <w:numPr>
+          <w:ilvl w:val="0"/>
+          <w:numId w:val="4"/>
+        </w:numPr>
+      </w:pPr>
+      <w:r>
+        <w:t>$500</w:t>
       </w:r>
     </w:p>
     <w:p>
@@ -711,7 +713,7 @@
         </w:numPr>
       </w:pPr>
       <w:r>
-        <w:t>What does CSS stand for?</w:t>
+        <w:t>What is used to override all of element, class, ID selectors, and inline style attributes of CSS element?</w:t>
       </w:r>
     </w:p>
     <w:p>
@@ -723,15 +725,52 @@
         </w:numPr>
       </w:pPr>
       <w:r>
-        <w:t>What is Cascading Style Sheets.</w:t>
-      </w:r>
-    </w:p>
-    <w:p>
-      <w:pPr>
-        <w:pStyle w:val="ListParagraph"/>
-        <w:numPr>
-          <w:ilvl w:val="0"/>
-          <w:numId w:val="4"/>
+        <w:t>What is ! important.</w:t>
+      </w:r>
+    </w:p>
+    <w:p>
+      <w:r>
+        <w:t>Multimedia</w:t>
+      </w:r>
+    </w:p>
+    <w:p>
+      <w:pPr>
+        <w:pStyle w:val="ListParagraph"/>
+        <w:numPr>
+          <w:ilvl w:val="0"/>
+          <w:numId w:val="5"/>
+        </w:numPr>
+      </w:pPr>
+      <w:r>
+        <w:t>$100</w:t>
+      </w:r>
+    </w:p>
+    <w:p>
+      <w:pPr>
+        <w:pStyle w:val="ListParagraph"/>
+        <w:ind w:left="1440"/>
+      </w:pPr>
+      <w:r>
+        <w:t>Images, music, sound videos, records, film, animations, and more are all different formats of what?</w:t>
+      </w:r>
+    </w:p>
+    <w:p>
+      <w:pPr>
+        <w:pStyle w:val="ListParagraph"/>
+        <w:ind w:left="2160"/>
+      </w:pPr>
+      <w:bookmarkStart w:id="0" w:name="_GoBack"/>
+      <w:bookmarkEnd w:id="0"/>
+      <w:r>
+        <w:t>multimedia.</w:t>
+      </w:r>
+    </w:p>
+    <w:p>
+      <w:pPr>
+        <w:pStyle w:val="ListParagraph"/>
+        <w:numPr>
+          <w:ilvl w:val="0"/>
+          <w:numId w:val="5"/>
         </w:numPr>
       </w:pPr>
       <w:r>
@@ -741,179 +780,10 @@
     <w:p>
       <w:pPr>
         <w:pStyle w:val="ListParagraph"/>
-        <w:numPr>
-          <w:ilvl w:val="1"/>
-          <w:numId w:val="4"/>
-        </w:numPr>
-      </w:pPr>
-      <w:r>
-        <w:t>What are the 3 ways CSS can be added to HTML document?</w:t>
-      </w:r>
-    </w:p>
-    <w:p>
-      <w:pPr>
-        <w:pStyle w:val="ListParagraph"/>
-        <w:numPr>
-          <w:ilvl w:val="2"/>
-          <w:numId w:val="4"/>
-        </w:numPr>
-      </w:pPr>
-      <w:r>
-        <w:t>What are inline, internal, and external.</w:t>
-      </w:r>
-    </w:p>
-    <w:p>
-      <w:pPr>
-        <w:pStyle w:val="ListParagraph"/>
-        <w:numPr>
-          <w:ilvl w:val="0"/>
-          <w:numId w:val="4"/>
-        </w:numPr>
-      </w:pPr>
-      <w:r>
-        <w:t>$300</w:t>
-      </w:r>
-    </w:p>
-    <w:p>
-      <w:pPr>
-        <w:pStyle w:val="ListParagraph"/>
-        <w:numPr>
-          <w:ilvl w:val="1"/>
-          <w:numId w:val="4"/>
-        </w:numPr>
-      </w:pPr>
-      <w:r>
-        <w:t>What is the universal selector in CSS that has low specificity?</w:t>
-      </w:r>
-    </w:p>
-    <w:p>
-      <w:pPr>
-        <w:pStyle w:val="ListParagraph"/>
-        <w:numPr>
-          <w:ilvl w:val="2"/>
-          <w:numId w:val="4"/>
-        </w:numPr>
-      </w:pPr>
-      <w:r>
-        <w:t>What is *.</w:t>
-      </w:r>
-    </w:p>
-    <w:p>
-      <w:pPr>
-        <w:pStyle w:val="ListParagraph"/>
-        <w:numPr>
-          <w:ilvl w:val="0"/>
-          <w:numId w:val="4"/>
-        </w:numPr>
-      </w:pPr>
-      <w:r>
-        <w:t>$400</w:t>
-      </w:r>
-    </w:p>
-    <w:p>
-      <w:pPr>
-        <w:pStyle w:val="ListParagraph"/>
-        <w:numPr>
-          <w:ilvl w:val="1"/>
-          <w:numId w:val="4"/>
-        </w:numPr>
-      </w:pPr>
-      <w:r>
-        <w:t xml:space="preserve">What is the </w:t>
-      </w:r>
-      <w:r>
-        <w:t>lowest</w:t>
-      </w:r>
-      <w:r>
-        <w:t xml:space="preserve"> </w:t>
-      </w:r>
-      <w:r>
-        <w:t>level in CSS specificity hierarchy?</w:t>
-      </w:r>
-    </w:p>
-    <w:p>
-      <w:pPr>
-        <w:pStyle w:val="ListParagraph"/>
-        <w:numPr>
-          <w:ilvl w:val="2"/>
-          <w:numId w:val="4"/>
-        </w:numPr>
-      </w:pPr>
-      <w:r>
-        <w:t>What are elements and pseudo-elements.</w:t>
-      </w:r>
-    </w:p>
-    <w:p>
-      <w:pPr>
-        <w:pStyle w:val="ListParagraph"/>
-        <w:numPr>
-          <w:ilvl w:val="0"/>
-          <w:numId w:val="4"/>
-        </w:numPr>
-      </w:pPr>
-      <w:r>
-        <w:t>$500</w:t>
-      </w:r>
-    </w:p>
-    <w:p>
-      <w:pPr>
-        <w:pStyle w:val="ListParagraph"/>
-        <w:numPr>
-          <w:ilvl w:val="1"/>
-          <w:numId w:val="4"/>
-        </w:numPr>
-      </w:pPr>
-      <w:r>
-        <w:t>What is used to override all of element, class, ID selectors, and inline style attributes of CSS element?</w:t>
-      </w:r>
-    </w:p>
-    <w:p>
-      <w:pPr>
-        <w:pStyle w:val="ListParagraph"/>
-        <w:numPr>
-          <w:ilvl w:val="2"/>
-          <w:numId w:val="4"/>
-        </w:numPr>
-      </w:pPr>
-      <w:r>
-        <w:t xml:space="preserve">What </w:t>
-      </w:r>
-      <w:proofErr w:type="gramStart"/>
-      <w:r>
-        <w:t>is !</w:t>
-      </w:r>
-      <w:proofErr w:type="gramEnd"/>
-      <w:r>
-        <w:t xml:space="preserve"> important.</w:t>
-      </w:r>
-    </w:p>
-    <w:p>
-      <w:r>
-        <w:t>Multimedia</w:t>
-      </w:r>
-    </w:p>
-    <w:p>
-      <w:pPr>
-        <w:pStyle w:val="ListParagraph"/>
-        <w:numPr>
-          <w:ilvl w:val="0"/>
-          <w:numId w:val="5"/>
-        </w:numPr>
-      </w:pPr>
-      <w:r>
-        <w:t>$100</w:t>
-      </w:r>
-    </w:p>
-    <w:p>
-      <w:pPr>
-        <w:pStyle w:val="ListParagraph"/>
-        <w:numPr>
-          <w:ilvl w:val="1"/>
-          <w:numId w:val="5"/>
-        </w:numPr>
-      </w:pPr>
-      <w:r>
-        <w:t>Images, music, sound videos, records, film, animations, and more are all different formats of what?</w:t>
+        <w:ind w:left="1440"/>
+      </w:pPr>
+      <w:r>
+        <w:t>What can you look at to tell what type of multimedia a file is?</w:t>
       </w:r>
     </w:p>
     <w:p>
@@ -925,7 +795,7 @@
         </w:numPr>
       </w:pPr>
       <w:r>
-        <w:t>What is multimedia.</w:t>
+        <w:t>What is file extension.</w:t>
       </w:r>
     </w:p>
     <w:p>
@@ -937,19 +807,22 @@
         </w:numPr>
       </w:pPr>
       <w:r>
-        <w:t>$200</w:t>
-      </w:r>
-    </w:p>
-    <w:p>
-      <w:pPr>
-        <w:pStyle w:val="ListParagraph"/>
-        <w:numPr>
-          <w:ilvl w:val="1"/>
-          <w:numId w:val="5"/>
-        </w:numPr>
-      </w:pPr>
-      <w:r>
-        <w:t>What can you look at to tell what type of multimedia a file is?</w:t>
+        <w:t>$300</w:t>
+      </w:r>
+    </w:p>
+    <w:p>
+      <w:pPr>
+        <w:pStyle w:val="ListParagraph"/>
+        <w:ind w:left="1440"/>
+      </w:pPr>
+      <w:r>
+        <w:t xml:space="preserve">What tag caused </w:t>
+      </w:r>
+      <w:r>
+        <w:t>the browser itself to include controls for the multimedia automatically</w:t>
+      </w:r>
+      <w:r>
+        <w:t>?</w:t>
       </w:r>
     </w:p>
     <w:p>
@@ -961,7 +834,7 @@
         </w:numPr>
       </w:pPr>
       <w:r>
-        <w:t>What is file extension.</w:t>
+        <w:t>What is the embed tag.</w:t>
       </w:r>
     </w:p>
     <w:p>
@@ -973,25 +846,16 @@
         </w:numPr>
       </w:pPr>
       <w:r>
-        <w:t>$300</w:t>
-      </w:r>
-    </w:p>
-    <w:p>
-      <w:pPr>
-        <w:pStyle w:val="ListParagraph"/>
-        <w:numPr>
-          <w:ilvl w:val="1"/>
-          <w:numId w:val="5"/>
-        </w:numPr>
-      </w:pPr>
-      <w:r>
-        <w:t xml:space="preserve">What tag caused </w:t>
-      </w:r>
-      <w:r>
-        <w:t>the browser itself to include controls for the multimedia automatically</w:t>
-      </w:r>
-      <w:r>
-        <w:t>?</w:t>
+        <w:t>$400</w:t>
+      </w:r>
+    </w:p>
+    <w:p>
+      <w:pPr>
+        <w:pStyle w:val="ListParagraph"/>
+        <w:ind w:left="1440"/>
+      </w:pPr>
+      <w:r>
+        <w:t>How many common audio formats are supported with HTML standard?</w:t>
       </w:r>
     </w:p>
     <w:p>
@@ -1003,7 +867,7 @@
         </w:numPr>
       </w:pPr>
       <w:r>
-        <w:t>What is the embed tag.</w:t>
+        <w:t>What is 3.</w:t>
       </w:r>
     </w:p>
     <w:p>
@@ -1015,19 +879,16 @@
         </w:numPr>
       </w:pPr>
       <w:r>
-        <w:t>$400</w:t>
-      </w:r>
-    </w:p>
-    <w:p>
-      <w:pPr>
-        <w:pStyle w:val="ListParagraph"/>
-        <w:numPr>
-          <w:ilvl w:val="1"/>
-          <w:numId w:val="5"/>
-        </w:numPr>
-      </w:pPr>
-      <w:r>
-        <w:t>How many common audio formats are supported with HTML standard?</w:t>
+        <w:t>$500</w:t>
+      </w:r>
+    </w:p>
+    <w:p>
+      <w:pPr>
+        <w:pStyle w:val="ListParagraph"/>
+        <w:ind w:left="1440"/>
+      </w:pPr>
+      <w:r>
+        <w:t>What are the common video formats that are supported by HTML standard?</w:t>
       </w:r>
     </w:p>
     <w:p>
@@ -1039,51 +900,7 @@
         </w:numPr>
       </w:pPr>
       <w:r>
-        <w:t>What is 3.</w:t>
-      </w:r>
-    </w:p>
-    <w:p>
-      <w:pPr>
-        <w:pStyle w:val="ListParagraph"/>
-        <w:numPr>
-          <w:ilvl w:val="0"/>
-          <w:numId w:val="5"/>
-        </w:numPr>
-      </w:pPr>
-      <w:r>
-        <w:t>$500</w:t>
-      </w:r>
-    </w:p>
-    <w:p>
-      <w:pPr>
-        <w:pStyle w:val="ListParagraph"/>
-        <w:numPr>
-          <w:ilvl w:val="1"/>
-          <w:numId w:val="5"/>
-        </w:numPr>
-      </w:pPr>
-      <w:r>
-        <w:t>What are the common video formats that are supported by HTML standard?</w:t>
-      </w:r>
-    </w:p>
-    <w:p>
-      <w:pPr>
-        <w:pStyle w:val="ListParagraph"/>
-        <w:numPr>
-          <w:ilvl w:val="2"/>
-          <w:numId w:val="5"/>
-        </w:numPr>
-      </w:pPr>
-      <w:r>
-        <w:t xml:space="preserve">What are MP4, </w:t>
-      </w:r>
-      <w:proofErr w:type="spellStart"/>
-      <w:r>
-        <w:t>WebM</w:t>
-      </w:r>
-      <w:proofErr w:type="spellEnd"/>
-      <w:r>
-        <w:t>, and Ogg.</w:t>
+        <w:t>What are MP4, WebM, and Ogg.</w:t>
       </w:r>
     </w:p>
     <w:sectPr>
@@ -1097,7 +914,7 @@
 </file>
 
 <file path=word/numbering.xml><?xml version="1.0" encoding="utf-8"?>
-<w:numbering xmlns:wpc="http://schemas.microsoft.com/office/word/2010/wordprocessingCanvas" xmlns:cx="http://schemas.microsoft.com/office/drawing/2014/chartex" xmlns:cx1="http://schemas.microsoft.com/office/drawing/2015/9/8/chartex" xmlns:cx2="http://schemas.microsoft.com/office/drawing/2015/10/21/chartex" xmlns:cx3="http://schemas.microsoft.com/office/drawing/2016/5/9/chartex" xmlns:cx4="http://schemas.microsoft.com/office/drawing/2016/5/10/chartex" xmlns:cx5="http://schemas.microsoft.com/office/drawing/2016/5/11/chartex" xmlns:cx6="http://schemas.microsoft.com/office/drawing/2016/5/12/chartex" xmlns:cx7="http://schemas.microsoft.com/office/drawing/2016/5/13/chartex" xmlns:cx8="http://schemas.microsoft.com/office/drawing/2016/5/14/chartex" xmlns:mc="http://schemas.openxmlformats.org/markup-compatibility/2006" xmlns:aink="http://schemas.microsoft.com/office/drawing/2016/ink" xmlns:am3d="http://schemas.microsoft.com/office/drawing/2017/model3d" xmlns:o="urn:schemas-microsoft-com:office:office" xmlns:r="http://schemas.openxmlformats.org/officeDocument/2006/relationships" xmlns:m="http://schemas.openxmlformats.org/officeDocument/2006/math" xmlns:v="urn:schemas-microsoft-com:vml" xmlns:wp14="http://schemas.microsoft.com/office/word/2010/wordprocessingDrawing" xmlns:wp="http://schemas.openxmlformats.org/drawingml/2006/wordprocessingDrawing" xmlns:w10="urn:schemas-microsoft-com:office:word" xmlns:w="http://schemas.openxmlformats.org/wordprocessingml/2006/main" xmlns:w14="http://schemas.microsoft.com/office/word/2010/wordml" xmlns:w15="http://schemas.microsoft.com/office/word/2012/wordml" xmlns:w16cex="http://schemas.microsoft.com/office/word/2018/wordml/cex" xmlns:w16cid="http://schemas.microsoft.com/office/word/2016/wordml/cid" xmlns:w16="http://schemas.microsoft.com/office/word/2018/wordml" xmlns:w16se="http://schemas.microsoft.com/office/word/2015/wordml/symex" xmlns:wpg="http://schemas.microsoft.com/office/word/2010/wordprocessingGroup" xmlns:wpi="http://schemas.microsoft.com/office/word/2010/wordprocessingInk" xmlns:wne="http://schemas.microsoft.com/office/word/2006/wordml" xmlns:wps="http://schemas.microsoft.com/office/word/2010/wordprocessingShape" mc:Ignorable="w14 w15 w16se w16cid w16 w16cex wp14">
+<w:numbering xmlns:wpc="http://schemas.microsoft.com/office/word/2010/wordprocessingCanvas" xmlns:cx="http://schemas.microsoft.com/office/drawing/2014/chartex" xmlns:cx1="http://schemas.microsoft.com/office/drawing/2015/9/8/chartex" xmlns:cx2="http://schemas.microsoft.com/office/drawing/2015/10/21/chartex" xmlns:cx3="http://schemas.microsoft.com/office/drawing/2016/5/9/chartex" xmlns:cx4="http://schemas.microsoft.com/office/drawing/2016/5/10/chartex" xmlns:cx5="http://schemas.microsoft.com/office/drawing/2016/5/11/chartex" xmlns:cx6="http://schemas.microsoft.com/office/drawing/2016/5/12/chartex" xmlns:cx7="http://schemas.microsoft.com/office/drawing/2016/5/13/chartex" xmlns:cx8="http://schemas.microsoft.com/office/drawing/2016/5/14/chartex" xmlns:mc="http://schemas.openxmlformats.org/markup-compatibility/2006" xmlns:aink="http://schemas.microsoft.com/office/drawing/2016/ink" xmlns:am3d="http://schemas.microsoft.com/office/drawing/2017/model3d" xmlns:o="urn:schemas-microsoft-com:office:office" xmlns:r="http://schemas.openxmlformats.org/officeDocument/2006/relationships" xmlns:m="http://schemas.openxmlformats.org/officeDocument/2006/math" xmlns:v="urn:schemas-microsoft-com:vml" xmlns:wp14="http://schemas.microsoft.com/office/word/2010/wordprocessingDrawing" xmlns:wp="http://schemas.openxmlformats.org/drawingml/2006/wordprocessingDrawing" xmlns:w10="urn:schemas-microsoft-com:office:word" xmlns:w="http://schemas.openxmlformats.org/wordprocessingml/2006/main" xmlns:w14="http://schemas.microsoft.com/office/word/2010/wordml" xmlns:w15="http://schemas.microsoft.com/office/word/2012/wordml" xmlns:w16cid="http://schemas.microsoft.com/office/word/2016/wordml/cid" xmlns:w16se="http://schemas.microsoft.com/office/word/2015/wordml/symex" xmlns:wpg="http://schemas.microsoft.com/office/word/2010/wordprocessingGroup" xmlns:wpi="http://schemas.microsoft.com/office/word/2010/wordprocessingInk" xmlns:wne="http://schemas.microsoft.com/office/word/2006/wordml" xmlns:wps="http://schemas.microsoft.com/office/word/2010/wordprocessingShape" mc:Ignorable="w14 w15 w16se w16cid wp14">
   <w:abstractNum w:abstractNumId="0" w15:restartNumberingAfterBreak="0">
     <w:nsid w:val="075A473E"/>
     <w:multiLevelType w:val="hybridMultilevel"/>
@@ -1682,7 +1499,7 @@
 </file>
 
 <file path=word/styles.xml><?xml version="1.0" encoding="utf-8"?>
-<w:styles xmlns:mc="http://schemas.openxmlformats.org/markup-compatibility/2006" xmlns:r="http://schemas.openxmlformats.org/officeDocument/2006/relationships" xmlns:w="http://schemas.openxmlformats.org/wordprocessingml/2006/main" xmlns:w14="http://schemas.microsoft.com/office/word/2010/wordml" xmlns:w15="http://schemas.microsoft.com/office/word/2012/wordml" xmlns:w16cex="http://schemas.microsoft.com/office/word/2018/wordml/cex" xmlns:w16cid="http://schemas.microsoft.com/office/word/2016/wordml/cid" xmlns:w16="http://schemas.microsoft.com/office/word/2018/wordml" xmlns:w16se="http://schemas.microsoft.com/office/word/2015/wordml/symex" mc:Ignorable="w14 w15 w16se w16cid w16 w16cex">
+<w:styles xmlns:mc="http://schemas.openxmlformats.org/markup-compatibility/2006" xmlns:r="http://schemas.openxmlformats.org/officeDocument/2006/relationships" xmlns:w="http://schemas.openxmlformats.org/wordprocessingml/2006/main" xmlns:w14="http://schemas.microsoft.com/office/word/2010/wordml" xmlns:w15="http://schemas.microsoft.com/office/word/2012/wordml" xmlns:w16cid="http://schemas.microsoft.com/office/word/2016/wordml/cid" xmlns:w16se="http://schemas.microsoft.com/office/word/2015/wordml/symex" mc:Ignorable="w14 w15 w16se w16cid">
   <w:docDefaults>
     <w:rPrDefault>
       <w:rPr>

</xml_diff>